<commit_message>
Finished on 17 Jan 2022
</commit_message>
<xml_diff>
--- a/rps-hybrid-case-method-team-based/RPP/RPP-IN232-MatDis-Pertemuan12.docx
+++ b/rps-hybrid-case-method-team-based/RPP/RPP-IN232-MatDis-Pertemuan12.docx
@@ -136,13 +136,7 @@
         <w:t>Pertemuan ke</w:t>
         <w:tab/>
         <w:tab/>
-        <w:t xml:space="preserve">: </w:t>
-      </w:r>
-      <w:r>
-        <w:rPr>
-          <w:sz w:val="24"/>
-        </w:rPr>
-        <w:t>12</w:t>
+        <w:t>: 12</w:t>
       </w:r>
     </w:p>
     <w:p>
@@ -213,6 +207,7 @@
         <w:tblW w:w="14142" w:type="dxa"/>
         <w:jc w:val="left"/>
         <w:tblInd w:w="0" w:type="dxa"/>
+        <w:tblLayout w:type="fixed"/>
         <w:tblCellMar>
           <w:top w:w="0" w:type="dxa"/>
           <w:left w:w="108" w:type="dxa"/>
@@ -242,6 +237,7 @@
           <w:p>
             <w:pPr>
               <w:pStyle w:val="Normal"/>
+              <w:widowControl w:val="false"/>
               <w:spacing w:before="0" w:after="0"/>
               <w:rPr>
                 <w:b/>
@@ -273,6 +269,7 @@
           <w:p>
             <w:pPr>
               <w:pStyle w:val="Normal"/>
+              <w:widowControl w:val="false"/>
               <w:spacing w:before="0" w:after="0"/>
               <w:rPr/>
             </w:pPr>
@@ -296,6 +293,7 @@
           <w:p>
             <w:pPr>
               <w:pStyle w:val="Normal"/>
+              <w:widowControl w:val="false"/>
               <w:spacing w:before="0" w:after="0"/>
               <w:ind w:hanging="18"/>
               <w:rPr/>
@@ -323,6 +321,7 @@
           <w:p>
             <w:pPr>
               <w:pStyle w:val="Normal"/>
+              <w:widowControl w:val="false"/>
               <w:spacing w:before="0" w:after="0"/>
               <w:rPr/>
             </w:pPr>
@@ -346,6 +345,7 @@
           <w:p>
             <w:pPr>
               <w:pStyle w:val="Normal"/>
+              <w:widowControl w:val="false"/>
               <w:spacing w:before="0" w:after="0"/>
               <w:ind w:hanging="18"/>
               <w:rPr/>
@@ -373,6 +373,7 @@
           <w:p>
             <w:pPr>
               <w:pStyle w:val="Normal"/>
+              <w:widowControl w:val="false"/>
               <w:spacing w:before="0" w:after="0"/>
               <w:rPr/>
             </w:pPr>
@@ -396,6 +397,7 @@
           <w:p>
             <w:pPr>
               <w:pStyle w:val="Normal"/>
+              <w:widowControl w:val="false"/>
               <w:spacing w:lineRule="auto" w:line="240" w:before="0" w:after="0"/>
               <w:ind w:hanging="18"/>
               <w:rPr>
@@ -427,6 +429,7 @@
           <w:p>
             <w:pPr>
               <w:pStyle w:val="Normal"/>
+              <w:widowControl w:val="false"/>
               <w:spacing w:before="0" w:after="0"/>
               <w:rPr/>
             </w:pPr>
@@ -450,6 +453,7 @@
           <w:p>
             <w:pPr>
               <w:pStyle w:val="Normal"/>
+              <w:widowControl w:val="false"/>
               <w:spacing w:lineRule="auto" w:line="240" w:before="0" w:after="0"/>
               <w:ind w:hanging="18"/>
               <w:rPr>
@@ -480,6 +484,7 @@
           <w:p>
             <w:pPr>
               <w:pStyle w:val="Normal"/>
+              <w:widowControl w:val="false"/>
               <w:spacing w:before="0" w:after="0"/>
               <w:rPr/>
             </w:pPr>
@@ -502,6 +507,7 @@
           <w:p>
             <w:pPr>
               <w:pStyle w:val="Normal"/>
+              <w:widowControl w:val="false"/>
               <w:spacing w:lineRule="auto" w:line="240" w:before="0" w:after="0"/>
               <w:ind w:hanging="18"/>
               <w:rPr>
@@ -533,6 +539,7 @@
           <w:p>
             <w:pPr>
               <w:pStyle w:val="Normal"/>
+              <w:widowControl w:val="false"/>
               <w:spacing w:before="0" w:after="0"/>
               <w:rPr/>
             </w:pPr>
@@ -556,6 +563,7 @@
           <w:p>
             <w:pPr>
               <w:pStyle w:val="Normal"/>
+              <w:widowControl w:val="false"/>
               <w:spacing w:lineRule="auto" w:line="240" w:before="0" w:after="0"/>
               <w:ind w:hanging="18"/>
               <w:rPr>
@@ -587,6 +595,7 @@
           <w:p>
             <w:pPr>
               <w:pStyle w:val="Normal"/>
+              <w:widowControl w:val="false"/>
               <w:spacing w:before="0" w:after="0"/>
               <w:rPr/>
             </w:pPr>
@@ -610,6 +619,7 @@
           <w:p>
             <w:pPr>
               <w:pStyle w:val="Normal"/>
+              <w:widowControl w:val="false"/>
               <w:spacing w:lineRule="auto" w:line="240" w:before="0" w:after="0"/>
               <w:ind w:hanging="18"/>
               <w:rPr>
@@ -641,6 +651,7 @@
           <w:p>
             <w:pPr>
               <w:pStyle w:val="Normal"/>
+              <w:widowControl w:val="false"/>
               <w:spacing w:before="0" w:after="0"/>
               <w:rPr/>
             </w:pPr>
@@ -664,6 +675,7 @@
           <w:p>
             <w:pPr>
               <w:pStyle w:val="Normal"/>
+              <w:widowControl w:val="false"/>
               <w:spacing w:lineRule="auto" w:line="240" w:before="0" w:after="0"/>
               <w:ind w:hanging="18"/>
               <w:rPr>
@@ -695,6 +707,7 @@
           <w:p>
             <w:pPr>
               <w:pStyle w:val="Normal"/>
+              <w:widowControl w:val="false"/>
               <w:spacing w:before="0" w:after="0"/>
               <w:rPr/>
             </w:pPr>
@@ -718,6 +731,7 @@
           <w:p>
             <w:pPr>
               <w:pStyle w:val="Normal"/>
+              <w:widowControl w:val="false"/>
               <w:spacing w:lineRule="auto" w:line="240" w:before="0" w:after="0"/>
               <w:ind w:hanging="18"/>
               <w:rPr>
@@ -748,6 +762,7 @@
           <w:p>
             <w:pPr>
               <w:pStyle w:val="Normal"/>
+              <w:widowControl w:val="false"/>
               <w:spacing w:before="0" w:after="0"/>
               <w:rPr/>
             </w:pPr>
@@ -770,6 +785,7 @@
           <w:p>
             <w:pPr>
               <w:pStyle w:val="Normal"/>
+              <w:widowControl w:val="false"/>
               <w:spacing w:lineRule="auto" w:line="240" w:before="0" w:after="0"/>
               <w:ind w:hanging="18"/>
               <w:rPr>
@@ -801,6 +817,7 @@
           <w:p>
             <w:pPr>
               <w:pStyle w:val="Normal"/>
+              <w:widowControl w:val="false"/>
               <w:spacing w:before="0" w:after="0"/>
               <w:rPr/>
             </w:pPr>
@@ -824,6 +841,7 @@
           <w:p>
             <w:pPr>
               <w:pStyle w:val="Normal"/>
+              <w:widowControl w:val="false"/>
               <w:spacing w:lineRule="auto" w:line="240" w:before="0" w:after="0"/>
               <w:ind w:hanging="18"/>
               <w:rPr>
@@ -856,6 +874,7 @@
           <w:p>
             <w:pPr>
               <w:pStyle w:val="Normal"/>
+              <w:widowControl w:val="false"/>
               <w:spacing w:before="0" w:after="0"/>
               <w:rPr>
                 <w:b/>
@@ -886,6 +905,7 @@
           <w:p>
             <w:pPr>
               <w:pStyle w:val="Normal"/>
+              <w:widowControl w:val="false"/>
               <w:spacing w:before="0" w:after="0"/>
               <w:rPr/>
             </w:pPr>
@@ -908,6 +928,7 @@
           <w:p>
             <w:pPr>
               <w:pStyle w:val="Normal"/>
+              <w:widowControl w:val="false"/>
               <w:spacing w:lineRule="auto" w:line="240" w:before="0" w:after="0"/>
               <w:rPr>
                 <w:lang w:val="id-ID"/>
@@ -937,6 +958,7 @@
           <w:p>
             <w:pPr>
               <w:pStyle w:val="Normal"/>
+              <w:widowControl w:val="false"/>
               <w:spacing w:before="0" w:after="0"/>
               <w:rPr/>
             </w:pPr>
@@ -959,6 +981,7 @@
           <w:p>
             <w:pPr>
               <w:pStyle w:val="Normal"/>
+              <w:widowControl w:val="false"/>
               <w:spacing w:lineRule="auto" w:line="240" w:before="0" w:after="0"/>
               <w:rPr>
                 <w:lang w:val="id-ID"/>
@@ -988,6 +1011,7 @@
           <w:p>
             <w:pPr>
               <w:pStyle w:val="Normal"/>
+              <w:widowControl w:val="false"/>
               <w:spacing w:before="0" w:after="0"/>
               <w:rPr/>
             </w:pPr>
@@ -1010,6 +1034,7 @@
           <w:p>
             <w:pPr>
               <w:pStyle w:val="Normal"/>
+              <w:widowControl w:val="false"/>
               <w:spacing w:lineRule="auto" w:line="240" w:before="0" w:after="0"/>
               <w:rPr>
                 <w:lang w:val="id-ID"/>
@@ -1039,6 +1064,7 @@
           <w:p>
             <w:pPr>
               <w:pStyle w:val="Normal"/>
+              <w:widowControl w:val="false"/>
               <w:spacing w:before="0" w:after="0"/>
               <w:rPr/>
             </w:pPr>
@@ -1061,6 +1087,7 @@
           <w:p>
             <w:pPr>
               <w:pStyle w:val="Normal"/>
+              <w:widowControl w:val="false"/>
               <w:spacing w:lineRule="auto" w:line="240" w:before="0" w:after="0"/>
               <w:rPr>
                 <w:lang w:val="id-ID"/>
@@ -1090,6 +1117,7 @@
           <w:p>
             <w:pPr>
               <w:pStyle w:val="Normal"/>
+              <w:widowControl w:val="false"/>
               <w:spacing w:before="0" w:after="0"/>
               <w:rPr/>
             </w:pPr>
@@ -1112,6 +1140,7 @@
           <w:p>
             <w:pPr>
               <w:pStyle w:val="Normal"/>
+              <w:widowControl w:val="false"/>
               <w:spacing w:lineRule="auto" w:line="240" w:before="0" w:after="0"/>
               <w:rPr>
                 <w:lang w:val="id-ID"/>
@@ -1141,6 +1170,7 @@
           <w:p>
             <w:pPr>
               <w:pStyle w:val="Normal"/>
+              <w:widowControl w:val="false"/>
               <w:spacing w:before="0" w:after="0"/>
               <w:rPr/>
             </w:pPr>
@@ -1163,6 +1193,7 @@
           <w:p>
             <w:pPr>
               <w:pStyle w:val="Normal"/>
+              <w:widowControl w:val="false"/>
               <w:spacing w:lineRule="auto" w:line="240" w:before="0" w:after="0"/>
               <w:rPr>
                 <w:lang w:val="id-ID"/>
@@ -1192,6 +1223,7 @@
           <w:p>
             <w:pPr>
               <w:pStyle w:val="Normal"/>
+              <w:widowControl w:val="false"/>
               <w:spacing w:before="0" w:after="0"/>
               <w:rPr/>
             </w:pPr>
@@ -1214,6 +1246,7 @@
           <w:p>
             <w:pPr>
               <w:pStyle w:val="Normal"/>
+              <w:widowControl w:val="false"/>
               <w:spacing w:lineRule="auto" w:line="240" w:before="0" w:after="0"/>
               <w:rPr>
                 <w:lang w:val="id-ID"/>
@@ -1243,6 +1276,7 @@
           <w:p>
             <w:pPr>
               <w:pStyle w:val="Normal"/>
+              <w:widowControl w:val="false"/>
               <w:spacing w:before="0" w:after="0"/>
               <w:rPr/>
             </w:pPr>
@@ -1265,6 +1299,7 @@
           <w:p>
             <w:pPr>
               <w:pStyle w:val="Normal"/>
+              <w:widowControl w:val="false"/>
               <w:spacing w:lineRule="auto" w:line="240" w:before="0" w:after="0"/>
               <w:rPr>
                 <w:lang w:val="id-ID"/>
@@ -1294,6 +1329,7 @@
           <w:p>
             <w:pPr>
               <w:pStyle w:val="Normal"/>
+              <w:widowControl w:val="false"/>
               <w:spacing w:before="0" w:after="0"/>
               <w:rPr/>
             </w:pPr>
@@ -1316,6 +1352,7 @@
           <w:p>
             <w:pPr>
               <w:pStyle w:val="Normal"/>
+              <w:widowControl w:val="false"/>
               <w:spacing w:lineRule="auto" w:line="240" w:before="0" w:after="0"/>
               <w:rPr>
                 <w:lang w:val="id-ID"/>
@@ -1345,6 +1382,7 @@
           <w:p>
             <w:pPr>
               <w:pStyle w:val="Normal"/>
+              <w:widowControl w:val="false"/>
               <w:spacing w:before="0" w:after="0"/>
               <w:rPr/>
             </w:pPr>
@@ -1367,6 +1405,7 @@
           <w:p>
             <w:pPr>
               <w:pStyle w:val="Normal"/>
+              <w:widowControl w:val="false"/>
               <w:spacing w:lineRule="auto" w:line="240" w:before="0" w:after="0"/>
               <w:rPr>
                 <w:lang w:val="id-ID"/>
@@ -1396,6 +1435,7 @@
           <w:p>
             <w:pPr>
               <w:pStyle w:val="Normal"/>
+              <w:widowControl w:val="false"/>
               <w:spacing w:before="0" w:after="0"/>
               <w:rPr/>
             </w:pPr>
@@ -1418,6 +1458,7 @@
           <w:p>
             <w:pPr>
               <w:pStyle w:val="Normal"/>
+              <w:widowControl w:val="false"/>
               <w:spacing w:lineRule="auto" w:line="240" w:before="0" w:after="0"/>
               <w:rPr>
                 <w:lang w:val="id-ID"/>
@@ -1447,6 +1488,7 @@
           <w:p>
             <w:pPr>
               <w:pStyle w:val="Normal"/>
+              <w:widowControl w:val="false"/>
               <w:spacing w:before="0" w:after="0"/>
               <w:rPr/>
             </w:pPr>
@@ -1469,6 +1511,7 @@
           <w:p>
             <w:pPr>
               <w:pStyle w:val="Normal"/>
+              <w:widowControl w:val="false"/>
               <w:spacing w:lineRule="auto" w:line="240" w:before="0" w:after="0"/>
               <w:rPr>
                 <w:lang w:val="id-ID"/>
@@ -1548,6 +1591,7 @@
           <w:p>
             <w:pPr>
               <w:pStyle w:val="Normal"/>
+              <w:widowControl w:val="false"/>
               <w:spacing w:lineRule="auto" w:line="240" w:before="0" w:after="0"/>
               <w:rPr>
                 <w:b/>
@@ -1582,6 +1626,7 @@
           <w:p>
             <w:pPr>
               <w:pStyle w:val="Normal"/>
+              <w:widowControl w:val="false"/>
               <w:spacing w:before="0" w:after="0"/>
               <w:rPr/>
             </w:pPr>
@@ -1604,6 +1649,7 @@
           <w:p>
             <w:pPr>
               <w:pStyle w:val="Normal"/>
+              <w:widowControl w:val="false"/>
               <w:spacing w:lineRule="auto" w:line="240" w:before="0" w:after="0"/>
               <w:rPr>
                 <w:lang w:val="id-ID"/>
@@ -1646,6 +1692,7 @@
           <w:p>
             <w:pPr>
               <w:pStyle w:val="Normal"/>
+              <w:widowControl w:val="false"/>
               <w:spacing w:before="0" w:after="0"/>
               <w:rPr/>
             </w:pPr>
@@ -1668,6 +1715,7 @@
           <w:p>
             <w:pPr>
               <w:pStyle w:val="Normal"/>
+              <w:widowControl w:val="false"/>
               <w:spacing w:lineRule="auto" w:line="240" w:before="0" w:after="0"/>
               <w:rPr>
                 <w:lang w:val="id-ID"/>
@@ -1710,6 +1758,7 @@
           <w:p>
             <w:pPr>
               <w:pStyle w:val="Normal"/>
+              <w:widowControl w:val="false"/>
               <w:spacing w:before="0" w:after="0"/>
               <w:rPr/>
             </w:pPr>
@@ -1732,6 +1781,7 @@
           <w:p>
             <w:pPr>
               <w:pStyle w:val="Normal"/>
+              <w:widowControl w:val="false"/>
               <w:spacing w:lineRule="auto" w:line="240" w:before="0" w:after="0"/>
               <w:rPr>
                 <w:lang w:val="id-ID"/>
@@ -1781,6 +1831,7 @@
           <w:p>
             <w:pPr>
               <w:pStyle w:val="Normal"/>
+              <w:widowControl w:val="false"/>
               <w:spacing w:before="0" w:after="0"/>
               <w:rPr/>
             </w:pPr>
@@ -1803,6 +1854,7 @@
           <w:p>
             <w:pPr>
               <w:pStyle w:val="Normal"/>
+              <w:widowControl w:val="false"/>
               <w:spacing w:lineRule="auto" w:line="240" w:before="0" w:after="0"/>
               <w:rPr>
                 <w:lang w:val="id-ID"/>
@@ -1832,6 +1884,7 @@
           <w:p>
             <w:pPr>
               <w:pStyle w:val="Normal"/>
+              <w:widowControl w:val="false"/>
               <w:spacing w:before="0" w:after="0"/>
               <w:rPr/>
             </w:pPr>
@@ -1854,6 +1907,7 @@
           <w:p>
             <w:pPr>
               <w:pStyle w:val="Normal"/>
+              <w:widowControl w:val="false"/>
               <w:spacing w:lineRule="auto" w:line="240" w:before="0" w:after="0"/>
               <w:rPr>
                 <w:lang w:val="id-ID"/>
@@ -1896,6 +1950,7 @@
           <w:p>
             <w:pPr>
               <w:pStyle w:val="Normal"/>
+              <w:widowControl w:val="false"/>
               <w:spacing w:before="0" w:after="0"/>
               <w:rPr/>
             </w:pPr>
@@ -1918,6 +1973,7 @@
           <w:p>
             <w:pPr>
               <w:pStyle w:val="Normal"/>
+              <w:widowControl w:val="false"/>
               <w:spacing w:lineRule="auto" w:line="240" w:before="0" w:after="0"/>
               <w:rPr>
                 <w:lang w:val="id-ID"/>
@@ -1961,6 +2017,7 @@
           <w:p>
             <w:pPr>
               <w:pStyle w:val="Normal"/>
+              <w:widowControl w:val="false"/>
               <w:spacing w:lineRule="auto" w:line="240" w:before="0" w:after="0"/>
               <w:rPr>
                 <w:b/>
@@ -1995,6 +2052,7 @@
           <w:p>
             <w:pPr>
               <w:pStyle w:val="Normal"/>
+              <w:widowControl w:val="false"/>
               <w:spacing w:before="0" w:after="0"/>
               <w:rPr/>
             </w:pPr>
@@ -2017,6 +2075,7 @@
           <w:p>
             <w:pPr>
               <w:pStyle w:val="Normal"/>
+              <w:widowControl w:val="false"/>
               <w:spacing w:lineRule="auto" w:line="240" w:before="0" w:after="0"/>
               <w:rPr>
                 <w:lang w:val="id-ID"/>
@@ -2046,6 +2105,7 @@
           <w:p>
             <w:pPr>
               <w:pStyle w:val="Normal"/>
+              <w:widowControl w:val="false"/>
               <w:spacing w:before="0" w:after="0"/>
               <w:rPr/>
             </w:pPr>
@@ -2068,6 +2128,7 @@
           <w:p>
             <w:pPr>
               <w:pStyle w:val="Normal"/>
+              <w:widowControl w:val="false"/>
               <w:spacing w:lineRule="auto" w:line="240" w:before="0" w:after="0"/>
               <w:rPr>
                 <w:lang w:val="id-ID"/>
@@ -2097,6 +2158,7 @@
           <w:p>
             <w:pPr>
               <w:pStyle w:val="Normal"/>
+              <w:widowControl w:val="false"/>
               <w:spacing w:before="0" w:after="0"/>
               <w:rPr/>
             </w:pPr>
@@ -2119,6 +2181,7 @@
           <w:p>
             <w:pPr>
               <w:pStyle w:val="Normal"/>
+              <w:widowControl w:val="false"/>
               <w:spacing w:lineRule="auto" w:line="240" w:before="0" w:after="0"/>
               <w:rPr>
                 <w:lang w:val="id-ID"/>
@@ -2148,6 +2211,7 @@
           <w:p>
             <w:pPr>
               <w:pStyle w:val="Normal"/>
+              <w:widowControl w:val="false"/>
               <w:spacing w:before="0" w:after="0"/>
               <w:rPr/>
             </w:pPr>
@@ -2170,6 +2234,7 @@
           <w:p>
             <w:pPr>
               <w:pStyle w:val="Normal"/>
+              <w:widowControl w:val="false"/>
               <w:spacing w:lineRule="auto" w:line="240" w:before="0" w:after="0"/>
               <w:rPr>
                 <w:lang w:val="id-ID"/>
@@ -2199,6 +2264,7 @@
           <w:p>
             <w:pPr>
               <w:pStyle w:val="Normal"/>
+              <w:widowControl w:val="false"/>
               <w:spacing w:before="0" w:after="0"/>
               <w:rPr/>
             </w:pPr>
@@ -2221,6 +2287,7 @@
           <w:p>
             <w:pPr>
               <w:pStyle w:val="Normal"/>
+              <w:widowControl w:val="false"/>
               <w:spacing w:lineRule="auto" w:line="240" w:before="0" w:after="0"/>
               <w:rPr>
                 <w:lang w:val="id-ID"/>
@@ -2270,6 +2337,7 @@
           <w:p>
             <w:pPr>
               <w:pStyle w:val="Normal"/>
+              <w:widowControl w:val="false"/>
               <w:spacing w:before="0" w:after="0"/>
               <w:rPr/>
             </w:pPr>
@@ -2292,6 +2360,7 @@
           <w:p>
             <w:pPr>
               <w:pStyle w:val="Normal"/>
+              <w:widowControl w:val="false"/>
               <w:spacing w:lineRule="auto" w:line="240" w:before="0" w:after="0"/>
               <w:rPr>
                 <w:lang w:val="id-ID"/>
@@ -2347,6 +2416,7 @@
           <w:p>
             <w:pPr>
               <w:pStyle w:val="Normal"/>
+              <w:widowControl w:val="false"/>
               <w:spacing w:before="0" w:after="0"/>
               <w:rPr/>
             </w:pPr>
@@ -2369,6 +2439,7 @@
           <w:p>
             <w:pPr>
               <w:pStyle w:val="Normal"/>
+              <w:widowControl w:val="false"/>
               <w:spacing w:lineRule="auto" w:line="240" w:before="0" w:after="0"/>
               <w:rPr>
                 <w:lang w:val="id-ID"/>
@@ -2446,6 +2517,7 @@
           <w:p>
             <w:pPr>
               <w:pStyle w:val="Normal"/>
+              <w:widowControl w:val="false"/>
               <w:spacing w:before="0" w:after="0"/>
               <w:rPr>
                 <w:b/>
@@ -2477,6 +2549,7 @@
           <w:p>
             <w:pPr>
               <w:pStyle w:val="Normal"/>
+              <w:widowControl w:val="false"/>
               <w:spacing w:before="0" w:after="0"/>
               <w:rPr/>
             </w:pPr>
@@ -2500,6 +2573,7 @@
           <w:p>
             <w:pPr>
               <w:pStyle w:val="Normal"/>
+              <w:widowControl w:val="false"/>
               <w:spacing w:lineRule="auto" w:line="240" w:before="0" w:after="0"/>
               <w:rPr/>
             </w:pPr>
@@ -2528,6 +2602,7 @@
           <w:p>
             <w:pPr>
               <w:pStyle w:val="Normal"/>
+              <w:widowControl w:val="false"/>
               <w:spacing w:before="0" w:after="0"/>
               <w:rPr/>
             </w:pPr>
@@ -2551,6 +2626,7 @@
           <w:p>
             <w:pPr>
               <w:pStyle w:val="Normal"/>
+              <w:widowControl w:val="false"/>
               <w:spacing w:lineRule="auto" w:line="240" w:before="0" w:after="0"/>
               <w:rPr/>
             </w:pPr>
@@ -2579,6 +2655,7 @@
           <w:p>
             <w:pPr>
               <w:pStyle w:val="Normal"/>
+              <w:widowControl w:val="false"/>
               <w:spacing w:before="0" w:after="0"/>
               <w:rPr/>
             </w:pPr>
@@ -2602,6 +2679,7 @@
           <w:p>
             <w:pPr>
               <w:pStyle w:val="Normal"/>
+              <w:widowControl w:val="false"/>
               <w:spacing w:lineRule="auto" w:line="240" w:before="0" w:after="0"/>
               <w:rPr/>
             </w:pPr>
@@ -2630,6 +2708,7 @@
           <w:p>
             <w:pPr>
               <w:pStyle w:val="Normal"/>
+              <w:widowControl w:val="false"/>
               <w:spacing w:before="0" w:after="0"/>
               <w:rPr/>
             </w:pPr>
@@ -2653,6 +2732,7 @@
           <w:p>
             <w:pPr>
               <w:pStyle w:val="Normal"/>
+              <w:widowControl w:val="false"/>
               <w:spacing w:lineRule="auto" w:line="240" w:before="0" w:after="0"/>
               <w:rPr/>
             </w:pPr>
@@ -2680,6 +2760,7 @@
           <w:p>
             <w:pPr>
               <w:pStyle w:val="Normal"/>
+              <w:widowControl w:val="false"/>
               <w:spacing w:before="0" w:after="0"/>
               <w:rPr/>
             </w:pPr>
@@ -2702,6 +2783,7 @@
           <w:p>
             <w:pPr>
               <w:pStyle w:val="Normal"/>
+              <w:widowControl w:val="false"/>
               <w:spacing w:lineRule="auto" w:line="240" w:before="0" w:after="0"/>
               <w:rPr/>
             </w:pPr>
@@ -2727,6 +2809,7 @@
           <w:p>
             <w:pPr>
               <w:pStyle w:val="Normal"/>
+              <w:widowControl w:val="false"/>
               <w:spacing w:before="0" w:after="0"/>
               <w:rPr/>
             </w:pPr>
@@ -2749,6 +2832,7 @@
           <w:p>
             <w:pPr>
               <w:pStyle w:val="Normal"/>
+              <w:widowControl w:val="false"/>
               <w:spacing w:lineRule="auto" w:line="240" w:before="0" w:after="0"/>
               <w:rPr/>
             </w:pPr>
@@ -2819,7 +2903,7 @@
       <w:r>
         <w:rPr>
           <w:rStyle w:val="DefaultParagraphFont"/>
-          <w:rFonts w:eastAsia="Calibri" w:cs="Calibri" w:ascii="Calibri" w:hAnsi="Calibri" w:asciiTheme="minorHAnsi" w:eastAsiaTheme="minorHAnsi" w:hAnsiTheme="minorHAnsi"/>
+          <w:rFonts w:eastAsia="Calibri" w:cs="Calibri" w:eastAsiaTheme="minorHAnsi"/>
           <w:color w:val="auto"/>
           <w:kern w:val="0"/>
           <w:sz w:val="22"/>
@@ -2831,7 +2915,7 @@
       <w:r>
         <w:rPr>
           <w:rStyle w:val="DefaultParagraphFont"/>
-          <w:rFonts w:eastAsia="Calibri" w:cs="Calibri" w:ascii="Calibri" w:hAnsi="Calibri"/>
+          <w:rFonts w:eastAsia="Calibri" w:cs="Calibri"/>
           <w:sz w:val="22"/>
           <w:szCs w:val="22"/>
         </w:rPr>
@@ -2910,15 +2994,7 @@
       </w:pPr>
       <w:r>
         <w:rPr/>
-        <w:t xml:space="preserve">Mahasiswa mampu menggunakan </w:t>
-      </w:r>
-      <w:r>
-        <w:rPr/>
-        <w:t>algoritma Kruskal</w:t>
-      </w:r>
-      <w:r>
-        <w:rPr/>
-        <w:t>.</w:t>
+        <w:t>Mahasiswa mampu menggunakan algoritma Kruskal.</w:t>
       </w:r>
     </w:p>
     <w:p>
@@ -2976,6 +3052,17 @@
           <w:lang w:val="en-US" w:eastAsia="en-US" w:bidi="ar-SA"/>
         </w:rPr>
       </w:pPr>
+      <w:r>
+        <w:rPr>
+          <w:rFonts w:eastAsia="Calibri" w:cs="" w:cstheme="minorBidi" w:eastAsiaTheme="minorHAnsi"/>
+          <w:color w:val="auto"/>
+          <w:kern w:val="0"/>
+          <w:sz w:val="24"/>
+          <w:szCs w:val="22"/>
+          <w:lang w:val="en-US" w:eastAsia="en-US" w:bidi="ar-SA"/>
+        </w:rPr>
+        <w:t xml:space="preserve">Graf dan </w:t>
+      </w:r>
       <w:r>
         <w:rPr>
           <w:rFonts w:eastAsia="Calibri" w:cs="" w:cstheme="minorBidi" w:eastAsiaTheme="minorHAnsi"/>
@@ -3087,11 +3174,7 @@
       </w:pPr>
       <w:r>
         <w:rPr/>
-        <w:t>Aplikasi Trees,</w:t>
-      </w:r>
-      <w:r>
-        <w:rPr/>
-        <w:t xml:space="preserve"> </w:t>
+        <w:t xml:space="preserve">Aplikasi Trees, </w:t>
       </w:r>
     </w:p>
     <w:p>
@@ -3111,11 +3194,7 @@
       </w:pPr>
       <w:r>
         <w:rPr/>
-        <w:t>Karakteristik Trees</w:t>
-      </w:r>
-      <w:r>
-        <w:rPr/>
-        <w:t xml:space="preserve">, </w:t>
+        <w:t xml:space="preserve">Karakteristik Trees, </w:t>
       </w:r>
     </w:p>
     <w:p>
@@ -3135,11 +3214,7 @@
       </w:pPr>
       <w:r>
         <w:rPr/>
-        <w:t>Rooted Trees</w:t>
-      </w:r>
-      <w:r>
-        <w:rPr/>
-        <w:t xml:space="preserve">, </w:t>
+        <w:t xml:space="preserve">Rooted Trees, </w:t>
       </w:r>
     </w:p>
     <w:p>
@@ -3159,11 +3234,7 @@
       </w:pPr>
       <w:r>
         <w:rPr/>
-        <w:t>Spanning Trees / Pohon Bentangan</w:t>
-      </w:r>
-      <w:r>
-        <w:rPr/>
-        <w:t xml:space="preserve">, </w:t>
+        <w:t xml:space="preserve">Spanning Trees / Pohon Bentangan, </w:t>
       </w:r>
     </w:p>
     <w:p>
@@ -3203,11 +3274,7 @@
       </w:pPr>
       <w:r>
         <w:rPr/>
-        <w:t>Djikstra’s Shortest Algorithm</w:t>
-      </w:r>
-      <w:r>
-        <w:rPr/>
-        <w:t xml:space="preserve"> </w:t>
+        <w:t xml:space="preserve">Djikstra’s Shortest Algorithm </w:t>
       </w:r>
     </w:p>
     <w:p>
@@ -3280,6 +3347,7 @@
         <w:tblW w:w="13122" w:type="dxa"/>
         <w:jc w:val="left"/>
         <w:tblInd w:w="828" w:type="dxa"/>
+        <w:tblLayout w:type="fixed"/>
         <w:tblCellMar>
           <w:top w:w="0" w:type="dxa"/>
           <w:left w:w="108" w:type="dxa"/>
@@ -3313,6 +3381,7 @@
           <w:p>
             <w:pPr>
               <w:pStyle w:val="ListParagraph"/>
+              <w:widowControl w:val="false"/>
               <w:spacing w:lineRule="auto" w:line="240" w:before="0" w:after="0"/>
               <w:ind w:left="0" w:hanging="0"/>
               <w:contextualSpacing/>
@@ -3347,6 +3416,7 @@
           <w:p>
             <w:pPr>
               <w:pStyle w:val="ListParagraph"/>
+              <w:widowControl w:val="false"/>
               <w:spacing w:lineRule="auto" w:line="240" w:before="0" w:after="0"/>
               <w:ind w:left="0" w:hanging="0"/>
               <w:contextualSpacing/>
@@ -3380,6 +3450,7 @@
           <w:p>
             <w:pPr>
               <w:pStyle w:val="ListParagraph"/>
+              <w:widowControl w:val="false"/>
               <w:spacing w:lineRule="auto" w:line="240" w:before="0" w:after="0"/>
               <w:ind w:left="0" w:hanging="0"/>
               <w:contextualSpacing/>
@@ -3413,6 +3484,7 @@
           <w:p>
             <w:pPr>
               <w:pStyle w:val="ListParagraph"/>
+              <w:widowControl w:val="false"/>
               <w:spacing w:lineRule="auto" w:line="240" w:before="0" w:after="0"/>
               <w:ind w:left="0" w:hanging="0"/>
               <w:contextualSpacing/>
@@ -3449,6 +3521,7 @@
           <w:p>
             <w:pPr>
               <w:pStyle w:val="ListParagraph"/>
+              <w:widowControl w:val="false"/>
               <w:spacing w:lineRule="auto" w:line="240" w:before="0" w:after="0"/>
               <w:ind w:left="0" w:hanging="0"/>
               <w:contextualSpacing/>
@@ -3479,6 +3552,7 @@
           <w:p>
             <w:pPr>
               <w:pStyle w:val="ListParagraph"/>
+              <w:widowControl w:val="false"/>
               <w:numPr>
                 <w:ilvl w:val="0"/>
                 <w:numId w:val="5"/>
@@ -3496,6 +3570,7 @@
           <w:p>
             <w:pPr>
               <w:pStyle w:val="ListParagraph"/>
+              <w:widowControl w:val="false"/>
               <w:numPr>
                 <w:ilvl w:val="0"/>
                 <w:numId w:val="5"/>
@@ -3526,6 +3601,7 @@
           <w:p>
             <w:pPr>
               <w:pStyle w:val="ListParagraph"/>
+              <w:widowControl w:val="false"/>
               <w:numPr>
                 <w:ilvl w:val="0"/>
                 <w:numId w:val="6"/>
@@ -3547,6 +3623,7 @@
           <w:p>
             <w:pPr>
               <w:pStyle w:val="ListParagraph"/>
+              <w:widowControl w:val="false"/>
               <w:numPr>
                 <w:ilvl w:val="0"/>
                 <w:numId w:val="6"/>
@@ -3562,13 +3639,7 @@
               <w:rPr>
                 <w:bCs/>
               </w:rPr>
-              <w:t xml:space="preserve">Memperhatikan dan menyimak dosen yang akan mulai menjelaskan materi </w:t>
-            </w:r>
-            <w:r>
-              <w:rPr>
-                <w:bCs/>
-              </w:rPr>
-              <w:t>Tree</w:t>
+              <w:t>Memperhatikan dan menyimak dosen yang akan mulai menjelaskan materi Tree</w:t>
             </w:r>
           </w:p>
         </w:tc>
@@ -3587,6 +3658,7 @@
           <w:p>
             <w:pPr>
               <w:pStyle w:val="ListParagraph"/>
+              <w:widowControl w:val="false"/>
               <w:spacing w:lineRule="auto" w:line="240" w:before="0" w:after="0"/>
               <w:ind w:left="0" w:hanging="0"/>
               <w:contextualSpacing/>
@@ -3621,6 +3693,7 @@
           <w:p>
             <w:pPr>
               <w:pStyle w:val="ListParagraph"/>
+              <w:widowControl w:val="false"/>
               <w:spacing w:lineRule="auto" w:line="240" w:before="0" w:after="0"/>
               <w:ind w:left="0" w:hanging="0"/>
               <w:contextualSpacing/>
@@ -3652,6 +3725,7 @@
           <w:p>
             <w:pPr>
               <w:pStyle w:val="ListParagraph"/>
+              <w:widowControl w:val="false"/>
               <w:numPr>
                 <w:ilvl w:val="0"/>
                 <w:numId w:val="5"/>
@@ -3667,19 +3741,7 @@
               <w:rPr>
                 <w:sz w:val="24"/>
               </w:rPr>
-              <w:t xml:space="preserve">Penyajian kuliah pertemuan </w:t>
-            </w:r>
-            <w:r>
-              <w:rPr>
-                <w:sz w:val="24"/>
-              </w:rPr>
-              <w:t>12</w:t>
-            </w:r>
-            <w:r>
-              <w:rPr>
-                <w:sz w:val="24"/>
-              </w:rPr>
-              <w:t xml:space="preserve"> tentang </w:t>
+              <w:t xml:space="preserve">Penyajian kuliah pertemuan 12 tentang </w:t>
             </w:r>
             <w:r>
               <w:rPr>
@@ -3748,6 +3810,7 @@
           <w:p>
             <w:pPr>
               <w:pStyle w:val="ListParagraph"/>
+              <w:widowControl w:val="false"/>
               <w:numPr>
                 <w:ilvl w:val="0"/>
                 <w:numId w:val="7"/>
@@ -3837,6 +3900,7 @@
           <w:p>
             <w:pPr>
               <w:pStyle w:val="ListParagraph"/>
+              <w:widowControl w:val="false"/>
               <w:spacing w:lineRule="auto" w:line="240" w:before="0" w:after="0"/>
               <w:ind w:left="0" w:hanging="0"/>
               <w:contextualSpacing/>
@@ -3871,6 +3935,7 @@
           <w:p>
             <w:pPr>
               <w:pStyle w:val="ListParagraph"/>
+              <w:widowControl w:val="false"/>
               <w:spacing w:lineRule="auto" w:line="240" w:before="0" w:after="0"/>
               <w:ind w:left="0" w:hanging="0"/>
               <w:contextualSpacing/>
@@ -3902,6 +3967,7 @@
           <w:p>
             <w:pPr>
               <w:pStyle w:val="ListParagraph"/>
+              <w:widowControl w:val="false"/>
               <w:numPr>
                 <w:ilvl w:val="0"/>
                 <w:numId w:val="8"/>
@@ -3940,6 +4006,7 @@
           <w:p>
             <w:pPr>
               <w:pStyle w:val="ListParagraph"/>
+              <w:widowControl w:val="false"/>
               <w:numPr>
                 <w:ilvl w:val="0"/>
                 <w:numId w:val="8"/>
@@ -3974,6 +4041,7 @@
           <w:p>
             <w:pPr>
               <w:pStyle w:val="ListParagraph"/>
+              <w:widowControl w:val="false"/>
               <w:numPr>
                 <w:ilvl w:val="0"/>
                 <w:numId w:val="8"/>
@@ -3991,6 +4059,7 @@
           <w:p>
             <w:pPr>
               <w:pStyle w:val="ListParagraph"/>
+              <w:widowControl w:val="false"/>
               <w:numPr>
                 <w:ilvl w:val="0"/>
                 <w:numId w:val="8"/>
@@ -4014,6 +4083,7 @@
           <w:p>
             <w:pPr>
               <w:pStyle w:val="ListParagraph"/>
+              <w:widowControl w:val="false"/>
               <w:numPr>
                 <w:ilvl w:val="0"/>
                 <w:numId w:val="8"/>
@@ -4044,6 +4114,7 @@
           <w:p>
             <w:pPr>
               <w:pStyle w:val="ListParagraph"/>
+              <w:widowControl w:val="false"/>
               <w:spacing w:lineRule="auto" w:line="240" w:before="0" w:after="0"/>
               <w:ind w:left="0" w:hanging="0"/>
               <w:contextualSpacing/>
@@ -4288,7 +4359,7 @@
     <w:sectPr>
       <w:type w:val="nextPage"/>
       <w:pgSz w:orient="landscape" w:w="16838" w:h="11906"/>
-      <w:pgMar w:left="1440" w:right="1440" w:header="0" w:top="1440" w:footer="0" w:bottom="1440" w:gutter="0"/>
+      <w:pgMar w:left="1440" w:right="1440" w:gutter="0" w:header="0" w:top="1440" w:footer="0" w:bottom="1440"/>
       <w:pgNumType w:fmt="decimal"/>
       <w:formProt w:val="false"/>
       <w:textDirection w:val="lrTb"/>
@@ -4299,7 +4370,7 @@
 </file>
 
 <file path=word/numbering.xml><?xml version="1.0" encoding="utf-8"?>
-<w:numbering xmlns:w="http://schemas.openxmlformats.org/wordprocessingml/2006/main" xmlns:o="urn:schemas-microsoft-com:office:office" xmlns:r="http://schemas.openxmlformats.org/officeDocument/2006/relationships" xmlns:v="urn:schemas-microsoft-com:vml">
+<w:numbering xmlns:w="http://schemas.openxmlformats.org/wordprocessingml/2006/main" xmlns:o="urn:schemas-microsoft-com:office:office" xmlns:r="http://schemas.openxmlformats.org/officeDocument/2006/relationships" xmlns:v="urn:schemas-microsoft-com:vml" xmlns:mc="http://schemas.openxmlformats.org/markup-compatibility/2006" xmlns:w14="http://schemas.microsoft.com/office/word/2010/wordml" mc:Ignorable="w14">
   <w:abstractNum w:abstractNumId="1">
     <w:lvl w:ilvl="0">
       <w:start w:val="1"/>
@@ -6014,7 +6085,6 @@
     <w:semiHidden/>
     <w:unhideWhenUsed/>
     <w:tblPr>
-      <w:tblInd w:w="0" w:type="dxa"/>
       <w:tblCellMar>
         <w:top w:w="0" w:type="dxa"/>
         <w:left w:w="108" w:type="dxa"/>

</xml_diff>